<commit_message>
last updates from Lukas
</commit_message>
<xml_diff>
--- a/Report/Report.docx
+++ b/Report/Report.docx
@@ -9224,14 +9224,27 @@
       <w:r>
         <w:t xml:space="preserve">Figure </w:t>
       </w:r>
-      <w:fldSimple w:instr=" SEQ Figure \* ARABIC ">
-        <w:r>
-          <w:rPr>
-            <w:noProof/>
-          </w:rPr>
-          <w:t>1</w:t>
-        </w:r>
-      </w:fldSimple>
+      <w:r>
+        <w:fldChar w:fldCharType="begin"/>
+      </w:r>
+      <w:r>
+        <w:instrText xml:space="preserve"> SEQ Figure \* ARABIC </w:instrText>
+      </w:r>
+      <w:r>
+        <w:fldChar w:fldCharType="separate"/>
+      </w:r>
+      <w:r>
+        <w:rPr>
+          <w:noProof/>
+        </w:rPr>
+        <w:t>1</w:t>
+      </w:r>
+      <w:r>
+        <w:rPr>
+          <w:noProof/>
+        </w:rPr>
+        <w:fldChar w:fldCharType="end"/>
+      </w:r>
     </w:p>
     <w:p>
       <w:r>
@@ -9322,14 +9335,27 @@
       <w:r>
         <w:t xml:space="preserve">Figure </w:t>
       </w:r>
-      <w:fldSimple w:instr=" SEQ Figure \* ARABIC ">
-        <w:r>
-          <w:rPr>
-            <w:noProof/>
-          </w:rPr>
-          <w:t>2</w:t>
-        </w:r>
-      </w:fldSimple>
+      <w:r>
+        <w:fldChar w:fldCharType="begin"/>
+      </w:r>
+      <w:r>
+        <w:instrText xml:space="preserve"> SEQ Figure \* ARABIC </w:instrText>
+      </w:r>
+      <w:r>
+        <w:fldChar w:fldCharType="separate"/>
+      </w:r>
+      <w:r>
+        <w:rPr>
+          <w:noProof/>
+        </w:rPr>
+        <w:t>2</w:t>
+      </w:r>
+      <w:r>
+        <w:rPr>
+          <w:noProof/>
+        </w:rPr>
+        <w:fldChar w:fldCharType="end"/>
+      </w:r>
     </w:p>
     <w:p>
       <w:r>
@@ -9423,14 +9449,27 @@
       <w:r>
         <w:t xml:space="preserve">Figure </w:t>
       </w:r>
-      <w:fldSimple w:instr=" SEQ Figure \* ARABIC ">
-        <w:r>
-          <w:rPr>
-            <w:noProof/>
-          </w:rPr>
-          <w:t>3</w:t>
-        </w:r>
-      </w:fldSimple>
+      <w:r>
+        <w:fldChar w:fldCharType="begin"/>
+      </w:r>
+      <w:r>
+        <w:instrText xml:space="preserve"> SEQ Figure \* ARABIC </w:instrText>
+      </w:r>
+      <w:r>
+        <w:fldChar w:fldCharType="separate"/>
+      </w:r>
+      <w:r>
+        <w:rPr>
+          <w:noProof/>
+        </w:rPr>
+        <w:t>3</w:t>
+      </w:r>
+      <w:r>
+        <w:rPr>
+          <w:noProof/>
+        </w:rPr>
+        <w:fldChar w:fldCharType="end"/>
+      </w:r>
     </w:p>
     <w:p>
       <w:r>
@@ -9514,14 +9553,27 @@
       <w:r>
         <w:t xml:space="preserve">Figure </w:t>
       </w:r>
-      <w:fldSimple w:instr=" SEQ Figure \* ARABIC ">
-        <w:r>
-          <w:rPr>
-            <w:noProof/>
-          </w:rPr>
-          <w:t>4</w:t>
-        </w:r>
-      </w:fldSimple>
+      <w:r>
+        <w:fldChar w:fldCharType="begin"/>
+      </w:r>
+      <w:r>
+        <w:instrText xml:space="preserve"> SEQ Figure \* ARABIC </w:instrText>
+      </w:r>
+      <w:r>
+        <w:fldChar w:fldCharType="separate"/>
+      </w:r>
+      <w:r>
+        <w:rPr>
+          <w:noProof/>
+        </w:rPr>
+        <w:t>4</w:t>
+      </w:r>
+      <w:r>
+        <w:rPr>
+          <w:noProof/>
+        </w:rPr>
+        <w:fldChar w:fldCharType="end"/>
+      </w:r>
     </w:p>
     <w:p>
       <w:r>
@@ -9726,14 +9778,27 @@
       <w:r>
         <w:t xml:space="preserve">Figure </w:t>
       </w:r>
-      <w:fldSimple w:instr=" SEQ Figure \* ARABIC ">
-        <w:r>
-          <w:rPr>
-            <w:noProof/>
-          </w:rPr>
-          <w:t>5</w:t>
-        </w:r>
-      </w:fldSimple>
+      <w:r>
+        <w:fldChar w:fldCharType="begin"/>
+      </w:r>
+      <w:r>
+        <w:instrText xml:space="preserve"> SEQ Figure \* ARABIC </w:instrText>
+      </w:r>
+      <w:r>
+        <w:fldChar w:fldCharType="separate"/>
+      </w:r>
+      <w:r>
+        <w:rPr>
+          <w:noProof/>
+        </w:rPr>
+        <w:t>5</w:t>
+      </w:r>
+      <w:r>
+        <w:rPr>
+          <w:noProof/>
+        </w:rPr>
+        <w:fldChar w:fldCharType="end"/>
+      </w:r>
       <w:r>
         <w:t xml:space="preserve"> - State Machine Diagram</w:t>
       </w:r>
@@ -10370,11 +10435,21 @@
             <w:r>
               <w:t xml:space="preserve">Chapter </w:t>
             </w:r>
-            <w:fldSimple w:instr=" REF _Ref406446617 \r ">
-              <w:r>
-                <w:t>6.1</w:t>
-              </w:r>
-            </w:fldSimple>
+            <w:r>
+              <w:fldChar w:fldCharType="begin"/>
+            </w:r>
+            <w:r>
+              <w:instrText xml:space="preserve"> REF _Ref406446617 \r </w:instrText>
+            </w:r>
+            <w:r>
+              <w:fldChar w:fldCharType="separate"/>
+            </w:r>
+            <w:r>
+              <w:t>6.1</w:t>
+            </w:r>
+            <w:r>
+              <w:fldChar w:fldCharType="end"/>
+            </w:r>
           </w:p>
           <w:p>
             <w:pPr>
@@ -10383,14 +10458,27 @@
             <w:r>
               <w:t xml:space="preserve">Page </w:t>
             </w:r>
-            <w:fldSimple w:instr=" PAGEREF _Ref406446617 ">
-              <w:r>
-                <w:rPr>
-                  <w:noProof/>
-                </w:rPr>
-                <w:t>26</w:t>
-              </w:r>
-            </w:fldSimple>
+            <w:r>
+              <w:fldChar w:fldCharType="begin"/>
+            </w:r>
+            <w:r>
+              <w:instrText xml:space="preserve"> PAGEREF _Ref406446617 </w:instrText>
+            </w:r>
+            <w:r>
+              <w:fldChar w:fldCharType="separate"/>
+            </w:r>
+            <w:r>
+              <w:rPr>
+                <w:noProof/>
+              </w:rPr>
+              <w:t>26</w:t>
+            </w:r>
+            <w:r>
+              <w:rPr>
+                <w:noProof/>
+              </w:rPr>
+              <w:fldChar w:fldCharType="end"/>
+            </w:r>
           </w:p>
         </w:tc>
       </w:tr>
@@ -10456,21 +10544,11 @@
             <w:r>
               <w:t xml:space="preserve">Chapter </w:t>
             </w:r>
-            <w:r>
-              <w:fldChar w:fldCharType="begin"/>
-            </w:r>
-            <w:r>
-              <w:instrText xml:space="preserve"> REF _Ref406446679 \r  \* MERGEFORMAT </w:instrText>
-            </w:r>
-            <w:r>
-              <w:fldChar w:fldCharType="separate"/>
-            </w:r>
-            <w:r>
-              <w:t>6.2</w:t>
-            </w:r>
-            <w:r>
-              <w:fldChar w:fldCharType="end"/>
-            </w:r>
+            <w:fldSimple w:instr=" REF _Ref406446679 \r  \* MERGEFORMAT ">
+              <w:r>
+                <w:t>6.2</w:t>
+              </w:r>
+            </w:fldSimple>
           </w:p>
           <w:p>
             <w:pPr>
@@ -10479,14 +10557,27 @@
             <w:r>
               <w:t xml:space="preserve">Page </w:t>
             </w:r>
-            <w:fldSimple w:instr=" PAGEREF _Ref406446679 ">
-              <w:r>
-                <w:rPr>
-                  <w:noProof/>
-                </w:rPr>
-                <w:t>28</w:t>
-              </w:r>
-            </w:fldSimple>
+            <w:r>
+              <w:fldChar w:fldCharType="begin"/>
+            </w:r>
+            <w:r>
+              <w:instrText xml:space="preserve"> PAGEREF _Ref406446679 </w:instrText>
+            </w:r>
+            <w:r>
+              <w:fldChar w:fldCharType="separate"/>
+            </w:r>
+            <w:r>
+              <w:rPr>
+                <w:noProof/>
+              </w:rPr>
+              <w:t>28</w:t>
+            </w:r>
+            <w:r>
+              <w:rPr>
+                <w:noProof/>
+              </w:rPr>
+              <w:fldChar w:fldCharType="end"/>
+            </w:r>
           </w:p>
         </w:tc>
       </w:tr>
@@ -10549,11 +10640,24 @@
             <w:r>
               <w:t xml:space="preserve">Chapter </w:t>
             </w:r>
-            <w:fldSimple w:instr=" REF _Ref406446726 \r ">
-              <w:r>
-                <w:t>6.3</w:t>
-              </w:r>
-            </w:fldSimple>
+            <w:r>
+              <w:fldChar w:fldCharType="begin"/>
+            </w:r>
+            <w:r>
+              <w:instrText xml:space="preserve"> REF _Ref4064467</w:instrText>
+            </w:r>
+            <w:r>
+              <w:instrText xml:space="preserve">26 \r </w:instrText>
+            </w:r>
+            <w:r>
+              <w:fldChar w:fldCharType="separate"/>
+            </w:r>
+            <w:r>
+              <w:t>6.3</w:t>
+            </w:r>
+            <w:r>
+              <w:fldChar w:fldCharType="end"/>
+            </w:r>
           </w:p>
           <w:p>
             <w:pPr>
@@ -10562,14 +10666,27 @@
             <w:r>
               <w:t xml:space="preserve">Page </w:t>
             </w:r>
-            <w:fldSimple w:instr=" PAGEREF _Ref406446726 ">
-              <w:r>
-                <w:rPr>
-                  <w:noProof/>
-                </w:rPr>
-                <w:t>35</w:t>
-              </w:r>
-            </w:fldSimple>
+            <w:r>
+              <w:fldChar w:fldCharType="begin"/>
+            </w:r>
+            <w:r>
+              <w:instrText xml:space="preserve"> PAGEREF _Ref406446726 </w:instrText>
+            </w:r>
+            <w:r>
+              <w:fldChar w:fldCharType="separate"/>
+            </w:r>
+            <w:r>
+              <w:rPr>
+                <w:noProof/>
+              </w:rPr>
+              <w:t>35</w:t>
+            </w:r>
+            <w:r>
+              <w:rPr>
+                <w:noProof/>
+              </w:rPr>
+              <w:fldChar w:fldCharType="end"/>
+            </w:r>
           </w:p>
         </w:tc>
       </w:tr>
@@ -10626,11 +10743,21 @@
             <w:r>
               <w:t xml:space="preserve">Chapter </w:t>
             </w:r>
-            <w:fldSimple w:instr=" REF _Ref406459829 \r ">
-              <w:r>
-                <w:t>6.4</w:t>
-              </w:r>
-            </w:fldSimple>
+            <w:r>
+              <w:fldChar w:fldCharType="begin"/>
+            </w:r>
+            <w:r>
+              <w:instrText xml:space="preserve"> REF _Ref406459829 \r </w:instrText>
+            </w:r>
+            <w:r>
+              <w:fldChar w:fldCharType="separate"/>
+            </w:r>
+            <w:r>
+              <w:t>6.4</w:t>
+            </w:r>
+            <w:r>
+              <w:fldChar w:fldCharType="end"/>
+            </w:r>
           </w:p>
           <w:p>
             <w:pPr>
@@ -10639,14 +10766,27 @@
             <w:r>
               <w:t xml:space="preserve">Page </w:t>
             </w:r>
-            <w:fldSimple w:instr=" PAGEREF _Ref406459829 ">
-              <w:r>
-                <w:rPr>
-                  <w:noProof/>
-                </w:rPr>
-                <w:t>36</w:t>
-              </w:r>
-            </w:fldSimple>
+            <w:r>
+              <w:fldChar w:fldCharType="begin"/>
+            </w:r>
+            <w:r>
+              <w:instrText xml:space="preserve"> PAGEREF _Ref406459829 </w:instrText>
+            </w:r>
+            <w:r>
+              <w:fldChar w:fldCharType="separate"/>
+            </w:r>
+            <w:r>
+              <w:rPr>
+                <w:noProof/>
+              </w:rPr>
+              <w:t>36</w:t>
+            </w:r>
+            <w:r>
+              <w:rPr>
+                <w:noProof/>
+              </w:rPr>
+              <w:fldChar w:fldCharType="end"/>
+            </w:r>
           </w:p>
         </w:tc>
       </w:tr>
@@ -11195,14 +11335,27 @@
       <w:r>
         <w:t xml:space="preserve">Figure </w:t>
       </w:r>
-      <w:fldSimple w:instr=" SEQ Figure \* ARABIC ">
-        <w:r>
-          <w:rPr>
-            <w:noProof/>
-          </w:rPr>
-          <w:t>6</w:t>
-        </w:r>
-      </w:fldSimple>
+      <w:r>
+        <w:fldChar w:fldCharType="begin"/>
+      </w:r>
+      <w:r>
+        <w:instrText xml:space="preserve"> SEQ Figure \* ARABIC </w:instrText>
+      </w:r>
+      <w:r>
+        <w:fldChar w:fldCharType="separate"/>
+      </w:r>
+      <w:r>
+        <w:rPr>
+          <w:noProof/>
+        </w:rPr>
+        <w:t>6</w:t>
+      </w:r>
+      <w:r>
+        <w:rPr>
+          <w:noProof/>
+        </w:rPr>
+        <w:fldChar w:fldCharType="end"/>
+      </w:r>
     </w:p>
     <w:p>
       <w:r>
@@ -12291,14 +12444,27 @@
                             <w:r>
                               <w:t xml:space="preserve">Figure </w:t>
                             </w:r>
-                            <w:fldSimple w:instr=" SEQ Figure \* ARABIC ">
-                              <w:r>
-                                <w:rPr>
-                                  <w:noProof/>
-                                </w:rPr>
-                                <w:t>7</w:t>
-                              </w:r>
-                            </w:fldSimple>
+                            <w:r>
+                              <w:fldChar w:fldCharType="begin"/>
+                            </w:r>
+                            <w:r>
+                              <w:instrText xml:space="preserve"> SEQ Figure \* ARABIC </w:instrText>
+                            </w:r>
+                            <w:r>
+                              <w:fldChar w:fldCharType="separate"/>
+                            </w:r>
+                            <w:r>
+                              <w:rPr>
+                                <w:noProof/>
+                              </w:rPr>
+                              <w:t>7</w:t>
+                            </w:r>
+                            <w:r>
+                              <w:rPr>
+                                <w:noProof/>
+                              </w:rPr>
+                              <w:fldChar w:fldCharType="end"/>
+                            </w:r>
                           </w:p>
                         </w:txbxContent>
                       </wps:txbx>
@@ -12335,14 +12501,27 @@
                       <w:r>
                         <w:t xml:space="preserve">Figure </w:t>
                       </w:r>
-                      <w:fldSimple w:instr=" SEQ Figure \* ARABIC ">
-                        <w:r>
-                          <w:rPr>
-                            <w:noProof/>
-                          </w:rPr>
-                          <w:t>7</w:t>
-                        </w:r>
-                      </w:fldSimple>
+                      <w:r>
+                        <w:fldChar w:fldCharType="begin"/>
+                      </w:r>
+                      <w:r>
+                        <w:instrText xml:space="preserve"> SEQ Figure \* ARABIC </w:instrText>
+                      </w:r>
+                      <w:r>
+                        <w:fldChar w:fldCharType="separate"/>
+                      </w:r>
+                      <w:r>
+                        <w:rPr>
+                          <w:noProof/>
+                        </w:rPr>
+                        <w:t>7</w:t>
+                      </w:r>
+                      <w:r>
+                        <w:rPr>
+                          <w:noProof/>
+                        </w:rPr>
+                        <w:fldChar w:fldCharType="end"/>
+                      </w:r>
                     </w:p>
                   </w:txbxContent>
                 </v:textbox>
@@ -12532,14 +12711,27 @@
                             <w:r>
                               <w:t xml:space="preserve">Figure </w:t>
                             </w:r>
-                            <w:fldSimple w:instr=" SEQ Figure \* ARABIC ">
-                              <w:r>
-                                <w:rPr>
-                                  <w:noProof/>
-                                </w:rPr>
-                                <w:t>8</w:t>
-                              </w:r>
-                            </w:fldSimple>
+                            <w:r>
+                              <w:fldChar w:fldCharType="begin"/>
+                            </w:r>
+                            <w:r>
+                              <w:instrText xml:space="preserve"> SEQ Figure \* ARABIC </w:instrText>
+                            </w:r>
+                            <w:r>
+                              <w:fldChar w:fldCharType="separate"/>
+                            </w:r>
+                            <w:r>
+                              <w:rPr>
+                                <w:noProof/>
+                              </w:rPr>
+                              <w:t>8</w:t>
+                            </w:r>
+                            <w:r>
+                              <w:rPr>
+                                <w:noProof/>
+                              </w:rPr>
+                              <w:fldChar w:fldCharType="end"/>
+                            </w:r>
                           </w:p>
                         </w:txbxContent>
                       </wps:txbx>
@@ -12570,14 +12762,27 @@
                       <w:r>
                         <w:t xml:space="preserve">Figure </w:t>
                       </w:r>
-                      <w:fldSimple w:instr=" SEQ Figure \* ARABIC ">
-                        <w:r>
-                          <w:rPr>
-                            <w:noProof/>
-                          </w:rPr>
-                          <w:t>8</w:t>
-                        </w:r>
-                      </w:fldSimple>
+                      <w:r>
+                        <w:fldChar w:fldCharType="begin"/>
+                      </w:r>
+                      <w:r>
+                        <w:instrText xml:space="preserve"> SEQ Figure \* ARABIC </w:instrText>
+                      </w:r>
+                      <w:r>
+                        <w:fldChar w:fldCharType="separate"/>
+                      </w:r>
+                      <w:r>
+                        <w:rPr>
+                          <w:noProof/>
+                        </w:rPr>
+                        <w:t>8</w:t>
+                      </w:r>
+                      <w:r>
+                        <w:rPr>
+                          <w:noProof/>
+                        </w:rPr>
+                        <w:fldChar w:fldCharType="end"/>
+                      </w:r>
                     </w:p>
                   </w:txbxContent>
                 </v:textbox>
@@ -14005,9 +14210,9 @@
         <w:tblLook w:val="04A0" w:firstRow="1" w:lastRow="0" w:firstColumn="1" w:lastColumn="0" w:noHBand="0" w:noVBand="1"/>
       </w:tblPr>
       <w:tblGrid>
-        <w:gridCol w:w="3595"/>
-        <w:gridCol w:w="2610"/>
-        <w:gridCol w:w="3145"/>
+        <w:gridCol w:w="3453"/>
+        <w:gridCol w:w="2897"/>
+        <w:gridCol w:w="3000"/>
       </w:tblGrid>
       <w:tr>
         <w:trPr>
@@ -14061,11 +14266,21 @@
             <w:tcW w:w="3595" w:type="dxa"/>
           </w:tcPr>
           <w:p>
-            <w:fldSimple w:instr=" REF _Ref406536474 ">
-              <w:r>
-                <w:t>Introduction</w:t>
-              </w:r>
-            </w:fldSimple>
+            <w:r>
+              <w:fldChar w:fldCharType="begin"/>
+            </w:r>
+            <w:r>
+              <w:instrText xml:space="preserve"> REF _Ref406536474 </w:instrText>
+            </w:r>
+            <w:r>
+              <w:fldChar w:fldCharType="separate"/>
+            </w:r>
+            <w:r>
+              <w:t>Introduction</w:t>
+            </w:r>
+            <w:r>
+              <w:fldChar w:fldCharType="end"/>
+            </w:r>
           </w:p>
         </w:tc>
         <w:tc>
@@ -14099,11 +14314,21 @@
             <w:tcW w:w="3595" w:type="dxa"/>
           </w:tcPr>
           <w:p>
-            <w:fldSimple w:instr=" REF _Ref406536492 ">
-              <w:r>
-                <w:t>Problem Formulation</w:t>
-              </w:r>
-            </w:fldSimple>
+            <w:r>
+              <w:fldChar w:fldCharType="begin"/>
+            </w:r>
+            <w:r>
+              <w:instrText xml:space="preserve"> REF _Ref406536492 </w:instrText>
+            </w:r>
+            <w:r>
+              <w:fldChar w:fldCharType="separate"/>
+            </w:r>
+            <w:r>
+              <w:t>Problem Formulation</w:t>
+            </w:r>
+            <w:r>
+              <w:fldChar w:fldCharType="end"/>
+            </w:r>
           </w:p>
         </w:tc>
         <w:tc>
@@ -14143,11 +14368,21 @@
             <w:tcW w:w="3595" w:type="dxa"/>
           </w:tcPr>
           <w:p>
-            <w:fldSimple w:instr=" REF _Ref406536497 ">
-              <w:r>
-                <w:t>Requirements Specification</w:t>
-              </w:r>
-            </w:fldSimple>
+            <w:r>
+              <w:fldChar w:fldCharType="begin"/>
+            </w:r>
+            <w:r>
+              <w:instrText xml:space="preserve"> REF _Ref406536497 </w:instrText>
+            </w:r>
+            <w:r>
+              <w:fldChar w:fldCharType="separate"/>
+            </w:r>
+            <w:r>
+              <w:t>Requirements Specification</w:t>
+            </w:r>
+            <w:r>
+              <w:fldChar w:fldCharType="end"/>
+            </w:r>
           </w:p>
         </w:tc>
         <w:tc>
@@ -14181,11 +14416,21 @@
             <w:tcW w:w="3595" w:type="dxa"/>
           </w:tcPr>
           <w:p>
-            <w:fldSimple w:instr=" REF _Ref406536503 ">
-              <w:r>
-                <w:t>Problem Analysis and Solution</w:t>
-              </w:r>
-            </w:fldSimple>
+            <w:r>
+              <w:fldChar w:fldCharType="begin"/>
+            </w:r>
+            <w:r>
+              <w:instrText xml:space="preserve"> REF _Ref406536503 </w:instrText>
+            </w:r>
+            <w:r>
+              <w:fldChar w:fldCharType="separate"/>
+            </w:r>
+            <w:r>
+              <w:t>Problem Analysis and Solution</w:t>
+            </w:r>
+            <w:r>
+              <w:fldChar w:fldCharType="end"/>
+            </w:r>
           </w:p>
         </w:tc>
         <w:tc>
@@ -14222,14 +14467,24 @@
             <w:tcW w:w="3595" w:type="dxa"/>
           </w:tcPr>
           <w:p>
-            <w:fldSimple w:instr=" REF _Ref406536517 ">
-              <w:r>
-                <w:t>Identifying</w:t>
-              </w:r>
-              <w:r>
-                <w:t xml:space="preserve"> Complications with the Implementation</w:t>
-              </w:r>
-            </w:fldSimple>
+            <w:r>
+              <w:fldChar w:fldCharType="begin"/>
+            </w:r>
+            <w:r>
+              <w:instrText xml:space="preserve"> REF _Ref406536517 </w:instrText>
+            </w:r>
+            <w:r>
+              <w:fldChar w:fldCharType="separate"/>
+            </w:r>
+            <w:r>
+              <w:t>Identifying</w:t>
+            </w:r>
+            <w:r>
+              <w:t xml:space="preserve"> Complications with the Implementation</w:t>
+            </w:r>
+            <w:r>
+              <w:fldChar w:fldCharType="end"/>
+            </w:r>
           </w:p>
         </w:tc>
         <w:tc>
@@ -14263,11 +14518,21 @@
             <w:tcW w:w="3595" w:type="dxa"/>
           </w:tcPr>
           <w:p>
-            <w:fldSimple w:instr=" REF _Ref406536522 ">
-              <w:r>
-                <w:t>Problems in Detail</w:t>
-              </w:r>
-            </w:fldSimple>
+            <w:r>
+              <w:fldChar w:fldCharType="begin"/>
+            </w:r>
+            <w:r>
+              <w:instrText xml:space="preserve"> REF _Ref406536522 </w:instrText>
+            </w:r>
+            <w:r>
+              <w:fldChar w:fldCharType="separate"/>
+            </w:r>
+            <w:r>
+              <w:t>Problems in Detail</w:t>
+            </w:r>
+            <w:r>
+              <w:fldChar w:fldCharType="end"/>
+            </w:r>
           </w:p>
         </w:tc>
         <w:tc>
@@ -14304,11 +14569,21 @@
             <w:tcW w:w="3595" w:type="dxa"/>
           </w:tcPr>
           <w:p>
-            <w:fldSimple w:instr=" REF _Ref406536537 ">
-              <w:r>
-                <w:t>Conclusion</w:t>
-              </w:r>
-            </w:fldSimple>
+            <w:r>
+              <w:fldChar w:fldCharType="begin"/>
+            </w:r>
+            <w:r>
+              <w:instrText xml:space="preserve"> REF _Ref406536537 </w:instrText>
+            </w:r>
+            <w:r>
+              <w:fldChar w:fldCharType="separate"/>
+            </w:r>
+            <w:r>
+              <w:t>Conclusion</w:t>
+            </w:r>
+            <w:r>
+              <w:fldChar w:fldCharType="end"/>
+            </w:r>
           </w:p>
         </w:tc>
         <w:tc>
@@ -14360,6 +14635,9 @@
             </w:r>
             <w:r>
               <w:t>/James</w:t>
+            </w:r>
+            <w:r>
+              <w:t>/Lukas</w:t>
             </w:r>
           </w:p>
         </w:tc>
@@ -14406,6 +14684,7 @@
             <w:tcW w:w="4495" w:type="dxa"/>
           </w:tcPr>
           <w:p>
+            <w:bookmarkStart w:id="109" w:name="_GoBack" w:colFirst="3" w:colLast="3"/>
             <w:r>
               <w:t>Feature</w:t>
             </w:r>
@@ -14781,6 +15060,7 @@
         </w:tc>
       </w:tr>
     </w:tbl>
+    <w:bookmarkEnd w:id="109"/>
     <w:p>
       <w:r>
         <w:t>*See Appendix for deprecated code, Authors, and Author comments.</w:t>
@@ -14790,11 +15070,11 @@
       <w:pPr>
         <w:pStyle w:val="Heading2"/>
       </w:pPr>
-      <w:bookmarkStart w:id="109" w:name="_Toc406540496"/>
+      <w:bookmarkStart w:id="110" w:name="_Toc406540496"/>
       <w:r>
         <w:t>Further Development</w:t>
       </w:r>
-      <w:bookmarkEnd w:id="109"/>
+      <w:bookmarkEnd w:id="110"/>
     </w:p>
     <w:p>
       <w:r>
@@ -15161,8 +15441,6 @@
       </w:r>
     </w:p>
     <w:p>
-      <w:bookmarkStart w:id="110" w:name="_GoBack"/>
-      <w:bookmarkEnd w:id="110"/>
       <w:r>
         <w:t xml:space="preserve">At the beginning we were thinking about charging user using RMI. The idea of using RMI was to send a message, which contain an array of users that finished the journey,  from Train Server. The message contain user ID and price.  </w:t>
       </w:r>
@@ -15868,7 +16146,7 @@
                               <w:noProof/>
                               <w:color w:val="FFFFFF" w:themeColor="background1"/>
                             </w:rPr>
-                            <w:t>42</w:t>
+                            <w:t>41</w:t>
                           </w:r>
                           <w:r>
                             <w:rPr>
@@ -15921,7 +16199,7 @@
                         <w:noProof/>
                         <w:color w:val="FFFFFF" w:themeColor="background1"/>
                       </w:rPr>
-                      <w:t>42</w:t>
+                      <w:t>41</w:t>
                     </w:r>
                     <w:r>
                       <w:rPr>
@@ -21098,6 +21376,7 @@
     <w:rsidRoot w:val="00C25186"/>
     <w:rsid w:val="00254BC5"/>
     <w:rsid w:val="00512952"/>
+    <w:rsid w:val="00B67AD8"/>
     <w:rsid w:val="00C25186"/>
     <w:rsid w:val="00F92D87"/>
   </w:rsids>
@@ -21837,7 +22116,7 @@
 </file>
 
 <file path=customXml/itemProps1.xml><?xml version="1.0" encoding="utf-8"?>
-<ds:datastoreItem xmlns:ds="http://schemas.openxmlformats.org/officeDocument/2006/customXml" ds:itemID="{392E3F1D-8591-47EB-A870-ECEE47A79C5C}">
+<ds:datastoreItem xmlns:ds="http://schemas.openxmlformats.org/officeDocument/2006/customXml" ds:itemID="{D464E6DD-7BAB-4DA6-8D18-ADC7FA5A5460}">
   <ds:schemaRefs>
     <ds:schemaRef ds:uri="http://schemas.openxmlformats.org/officeDocument/2006/bibliography"/>
   </ds:schemaRefs>

</xml_diff>